<commit_message>
ajout du journal de dev
</commit_message>
<xml_diff>
--- a/Journal de dev AUZET Sarah.docx
+++ b/Journal de dev AUZET Sarah.docx
@@ -4,20 +4,18 @@
   <w:body>
     <w:sdt>
       <w:sdtPr>
+        <w:rPr>
+          <w:rFonts w:eastAsiaTheme="minorHAnsi"/>
+          <w:kern w:val="2"/>
+          <w:lang w:eastAsia="en-US"/>
+          <w14:ligatures w14:val="standardContextual"/>
+        </w:rPr>
         <w:id w:val="1759940902"/>
         <w:docPartObj>
           <w:docPartGallery w:val="Cover Pages"/>
           <w:docPartUnique/>
         </w:docPartObj>
       </w:sdtPr>
-      <w:sdtEndPr>
-        <w:rPr>
-          <w:rFonts w:eastAsiaTheme="minorHAnsi"/>
-          <w:kern w:val="2"/>
-          <w:lang w:eastAsia="en-US"/>
-          <w14:ligatures w14:val="standardContextual"/>
-        </w:rPr>
-      </w:sdtEndPr>
       <w:sdtContent>
         <w:p>
           <w:pPr>
@@ -4102,6 +4100,15 @@
     </w:sdt>
     <w:sdt>
       <w:sdtPr>
+        <w:rPr>
+          <w:rFonts w:asciiTheme="minorHAnsi" w:eastAsiaTheme="minorHAnsi" w:hAnsiTheme="minorHAnsi" w:cstheme="minorBidi"/>
+          <w:color w:val="auto"/>
+          <w:kern w:val="2"/>
+          <w:sz w:val="22"/>
+          <w:szCs w:val="22"/>
+          <w:lang w:eastAsia="en-US"/>
+          <w14:ligatures w14:val="standardContextual"/>
+        </w:rPr>
         <w:id w:val="251098540"/>
         <w:docPartObj>
           <w:docPartGallery w:val="Table of Contents"/>
@@ -4110,15 +4117,8 @@
       </w:sdtPr>
       <w:sdtEndPr>
         <w:rPr>
-          <w:rFonts w:asciiTheme="minorHAnsi" w:eastAsiaTheme="minorHAnsi" w:hAnsiTheme="minorHAnsi" w:cstheme="minorBidi"/>
           <w:b/>
           <w:bCs/>
-          <w:color w:val="auto"/>
-          <w:kern w:val="2"/>
-          <w:sz w:val="22"/>
-          <w:szCs w:val="22"/>
-          <w:lang w:eastAsia="en-US"/>
-          <w14:ligatures w14:val="standardContextual"/>
         </w:rPr>
       </w:sdtEndPr>
       <w:sdtContent>
@@ -4137,7 +4137,11 @@
               <w:tab w:val="right" w:leader="dot" w:pos="9062"/>
             </w:tabs>
             <w:rPr>
+              <w:rFonts w:eastAsiaTheme="minorEastAsia"/>
               <w:noProof/>
+              <w:kern w:val="0"/>
+              <w:lang w:eastAsia="fr-FR"/>
+              <w14:ligatures w14:val="none"/>
             </w:rPr>
           </w:pPr>
           <w:r>
@@ -4149,13 +4153,13 @@
           <w:r>
             <w:fldChar w:fldCharType="separate"/>
           </w:r>
-          <w:hyperlink w:anchor="_Toc129602807" w:history="1">
+          <w:hyperlink w:anchor="_Toc130200585" w:history="1">
             <w:r>
               <w:rPr>
                 <w:rStyle w:val="Lienhypertexte"/>
                 <w:noProof/>
               </w:rPr>
-              <w:t>Groupie Tracker</w:t>
+              <w:t>API</w:t>
             </w:r>
             <w:r>
               <w:rPr>
@@ -4176,7 +4180,7 @@
                 <w:noProof/>
                 <w:webHidden/>
               </w:rPr>
-              <w:instrText xml:space="preserve"> PAGEREF _Toc129602807 \h </w:instrText>
+              <w:instrText xml:space="preserve"> PAGEREF _Toc130200585 \h </w:instrText>
             </w:r>
             <w:r>
               <w:rPr>
@@ -4197,6 +4201,150 @@
                 <w:webHidden/>
               </w:rPr>
               <w:t>2</w:t>
+            </w:r>
+            <w:r>
+              <w:rPr>
+                <w:noProof/>
+                <w:webHidden/>
+              </w:rPr>
+              <w:fldChar w:fldCharType="end"/>
+            </w:r>
+          </w:hyperlink>
+        </w:p>
+        <w:p>
+          <w:pPr>
+            <w:pStyle w:val="TM1"/>
+            <w:tabs>
+              <w:tab w:val="right" w:leader="dot" w:pos="9062"/>
+            </w:tabs>
+            <w:rPr>
+              <w:rFonts w:eastAsiaTheme="minorEastAsia"/>
+              <w:noProof/>
+              <w:kern w:val="0"/>
+              <w:lang w:eastAsia="fr-FR"/>
+              <w14:ligatures w14:val="none"/>
+            </w:rPr>
+          </w:pPr>
+          <w:hyperlink w:anchor="_Toc130200586" w:history="1">
+            <w:r>
+              <w:rPr>
+                <w:rStyle w:val="Lienhypertexte"/>
+                <w:noProof/>
+              </w:rPr>
+              <w:t>Gestion de projet</w:t>
+            </w:r>
+            <w:r>
+              <w:rPr>
+                <w:noProof/>
+                <w:webHidden/>
+              </w:rPr>
+              <w:tab/>
+            </w:r>
+            <w:r>
+              <w:rPr>
+                <w:noProof/>
+                <w:webHidden/>
+              </w:rPr>
+              <w:fldChar w:fldCharType="begin"/>
+            </w:r>
+            <w:r>
+              <w:rPr>
+                <w:noProof/>
+                <w:webHidden/>
+              </w:rPr>
+              <w:instrText xml:space="preserve"> PAGEREF _Toc130200586 \h </w:instrText>
+            </w:r>
+            <w:r>
+              <w:rPr>
+                <w:noProof/>
+                <w:webHidden/>
+              </w:rPr>
+            </w:r>
+            <w:r>
+              <w:rPr>
+                <w:noProof/>
+                <w:webHidden/>
+              </w:rPr>
+              <w:fldChar w:fldCharType="separate"/>
+            </w:r>
+            <w:r>
+              <w:rPr>
+                <w:noProof/>
+                <w:webHidden/>
+              </w:rPr>
+              <w:t>2</w:t>
+            </w:r>
+            <w:r>
+              <w:rPr>
+                <w:noProof/>
+                <w:webHidden/>
+              </w:rPr>
+              <w:fldChar w:fldCharType="end"/>
+            </w:r>
+          </w:hyperlink>
+        </w:p>
+        <w:p>
+          <w:pPr>
+            <w:pStyle w:val="TM1"/>
+            <w:tabs>
+              <w:tab w:val="right" w:leader="dot" w:pos="9062"/>
+            </w:tabs>
+            <w:rPr>
+              <w:rFonts w:eastAsiaTheme="minorEastAsia"/>
+              <w:noProof/>
+              <w:kern w:val="0"/>
+              <w:lang w:eastAsia="fr-FR"/>
+              <w14:ligatures w14:val="none"/>
+            </w:rPr>
+          </w:pPr>
+          <w:hyperlink w:anchor="_Toc130200587" w:history="1">
+            <w:r>
+              <w:rPr>
+                <w:rStyle w:val="Lienhypertexte"/>
+                <w:noProof/>
+              </w:rPr>
+              <w:t>Problème Rencontrer</w:t>
+            </w:r>
+            <w:r>
+              <w:rPr>
+                <w:noProof/>
+                <w:webHidden/>
+              </w:rPr>
+              <w:tab/>
+            </w:r>
+            <w:r>
+              <w:rPr>
+                <w:noProof/>
+                <w:webHidden/>
+              </w:rPr>
+              <w:fldChar w:fldCharType="begin"/>
+            </w:r>
+            <w:r>
+              <w:rPr>
+                <w:noProof/>
+                <w:webHidden/>
+              </w:rPr>
+              <w:instrText xml:space="preserve"> PAGEREF _Toc130200587 \h </w:instrText>
+            </w:r>
+            <w:r>
+              <w:rPr>
+                <w:noProof/>
+                <w:webHidden/>
+              </w:rPr>
+            </w:r>
+            <w:r>
+              <w:rPr>
+                <w:noProof/>
+                <w:webHidden/>
+              </w:rPr>
+              <w:fldChar w:fldCharType="separate"/>
+            </w:r>
+            <w:r>
+              <w:rPr>
+                <w:noProof/>
+                <w:webHidden/>
+              </w:rPr>
+              <w:t>4</w:t>
             </w:r>
             <w:r>
               <w:rPr>
@@ -4229,37 +4377,221 @@
       <w:pPr>
         <w:pStyle w:val="Titre1"/>
       </w:pPr>
-      <w:bookmarkStart w:id="0" w:name="_Toc129602807"/>
+      <w:bookmarkStart w:id="0" w:name="_Toc130200585"/>
       <w:r>
         <w:lastRenderedPageBreak/>
-        <w:t>Groupie Tracker</w:t>
+        <w:t>API</w:t>
       </w:r>
       <w:bookmarkEnd w:id="0"/>
     </w:p>
     <w:p/>
     <w:p>
+      <w:pPr>
+        <w:rPr>
+          <w:rStyle w:val="ui-provider"/>
+        </w:rPr>
+      </w:pPr>
       <w:r>
-        <w:t xml:space="preserve">Pour commencer le projet j’ai commencer par créer les pages html ainsi que le </w:t>
+        <w:t xml:space="preserve">Pour commencer j’ai </w:t>
       </w:r>
       <w:proofErr w:type="spellStart"/>
       <w:r>
-        <w:t>css</w:t>
+        <w:t>rechercher</w:t>
       </w:r>
       <w:proofErr w:type="spellEnd"/>
       <w:r>
-        <w:t xml:space="preserve">. Ensuite j’ai </w:t>
+        <w:t xml:space="preserve"> une API : </w:t>
+      </w:r>
+      <w:hyperlink r:id="rId6" w:history="1">
+        <w:r>
+          <w:rPr>
+            <w:rStyle w:val="Lienhypertexte"/>
+          </w:rPr>
+          <w:t>https://restcountries.com/#api-endpoints-v3-list-of-codes</w:t>
+        </w:r>
+      </w:hyperlink>
+    </w:p>
+    <w:p>
+      <w:r>
+        <w:rPr>
+          <w:rStyle w:val="ui-provider"/>
+        </w:rPr>
+        <w:t xml:space="preserve">Elle permet d’avoir différente information sur les pays du monde entiers. Notamment </w:t>
+      </w:r>
+      <w:proofErr w:type="gramStart"/>
+      <w:r>
+        <w:rPr>
+          <w:rStyle w:val="ui-provider"/>
+        </w:rPr>
+        <w:t>de elle</w:t>
+      </w:r>
+      <w:proofErr w:type="gramEnd"/>
+      <w:r>
+        <w:rPr>
+          <w:rStyle w:val="ui-provider"/>
+        </w:rPr>
+        <w:t xml:space="preserve"> sert a savoir la langue parler, la monnaie utiliser, la capital du pays, où se situe le pays.</w:t>
+      </w:r>
+    </w:p>
+    <w:p>
+      <w:pPr>
+        <w:pStyle w:val="Titre1"/>
+      </w:pPr>
+      <w:bookmarkStart w:id="1" w:name="_Toc130200586"/>
+      <w:r>
+        <w:t>Gestion de projet</w:t>
+      </w:r>
+      <w:bookmarkEnd w:id="1"/>
+    </w:p>
+    <w:p/>
+    <w:p>
+      <w:r>
+        <w:t>Pour commencer le projet, j’ai réalisé un tableau récapitulatif de tout les tâche à réaliser.</w:t>
+      </w:r>
+    </w:p>
+    <w:p>
+      <w:pPr>
+        <w:jc w:val="center"/>
+      </w:pPr>
+      <w:r>
+        <w:drawing>
+          <wp:inline distT="0" distB="0" distL="0" distR="0" wp14:anchorId="0E7AED19" wp14:editId="1CE68D6F">
+            <wp:extent cx="2524477" cy="4791744"/>
+            <wp:effectExtent l="0" t="0" r="9525" b="8890"/>
+            <wp:docPr id="34" name="Image 34"/>
+            <wp:cNvGraphicFramePr>
+              <a:graphicFrameLocks xmlns:a="http://schemas.openxmlformats.org/drawingml/2006/main" noChangeAspect="1"/>
+            </wp:cNvGraphicFramePr>
+            <a:graphic xmlns:a="http://schemas.openxmlformats.org/drawingml/2006/main">
+              <a:graphicData uri="http://schemas.openxmlformats.org/drawingml/2006/picture">
+                <pic:pic xmlns:pic="http://schemas.openxmlformats.org/drawingml/2006/picture">
+                  <pic:nvPicPr>
+                    <pic:cNvPr id="1" name=""/>
+                    <pic:cNvPicPr/>
+                  </pic:nvPicPr>
+                  <pic:blipFill>
+                    <a:blip r:embed="rId7"/>
+                    <a:stretch>
+                      <a:fillRect/>
+                    </a:stretch>
+                  </pic:blipFill>
+                  <pic:spPr>
+                    <a:xfrm>
+                      <a:off x="0" y="0"/>
+                      <a:ext cx="2524477" cy="4791744"/>
+                    </a:xfrm>
+                    <a:prstGeom prst="rect">
+                      <a:avLst/>
+                    </a:prstGeom>
+                  </pic:spPr>
+                </pic:pic>
+              </a:graphicData>
+            </a:graphic>
+          </wp:inline>
+        </w:drawing>
+      </w:r>
+    </w:p>
+    <w:p>
+      <w:pPr>
+        <w:jc w:val="center"/>
+      </w:pPr>
+    </w:p>
+    <w:p>
+      <w:r>
+        <w:t xml:space="preserve">J’ai mis en place un </w:t>
+      </w:r>
+      <w:proofErr w:type="spellStart"/>
+      <w:r>
+        <w:t>github</w:t>
+      </w:r>
+      <w:proofErr w:type="spellEnd"/>
+      <w:r>
+        <w:t xml:space="preserve"> afin de pouvoir rendre le travail</w:t>
       </w:r>
       <w:r>
-        <w:t>créé</w:t>
+        <w:t> :</w:t>
       </w:r>
       <w:r>
-        <w:t xml:space="preserve"> le git hub afin de pouvoir vous partager mon travail. J’ai ensuite </w:t>
+        <w:t xml:space="preserve"> </w:t>
+      </w:r>
+      <w:hyperlink r:id="rId8" w:history="1">
+        <w:r>
+          <w:rPr>
+            <w:rStyle w:val="Lienhypertexte"/>
+          </w:rPr>
+          <w:t>https://github.com/Stellasarah04/GroupieTracker_AUZET_Sarah</w:t>
+        </w:r>
+      </w:hyperlink>
+    </w:p>
+    <w:p/>
+    <w:p/>
+    <w:p/>
+    <w:p>
+      <w:r>
+        <w:lastRenderedPageBreak/>
+        <w:t xml:space="preserve">Puis j’ai </w:t>
       </w:r>
       <w:r>
         <w:t>commencé</w:t>
       </w:r>
       <w:r>
-        <w:t xml:space="preserve"> à réaliser les pages avec un header puis un </w:t>
+        <w:t xml:space="preserve"> à réaliser les pages. En commencent par l’index :</w:t>
+      </w:r>
+    </w:p>
+    <w:p>
+      <w:r>
+        <w:drawing>
+          <wp:inline distT="0" distB="0" distL="0" distR="0" wp14:anchorId="35720D6D" wp14:editId="3FF1FF0A">
+            <wp:extent cx="5760720" cy="3775075"/>
+            <wp:effectExtent l="0" t="0" r="0" b="0"/>
+            <wp:docPr id="35" name="Image 35"/>
+            <wp:cNvGraphicFramePr>
+              <a:graphicFrameLocks xmlns:a="http://schemas.openxmlformats.org/drawingml/2006/main" noChangeAspect="1"/>
+            </wp:cNvGraphicFramePr>
+            <a:graphic xmlns:a="http://schemas.openxmlformats.org/drawingml/2006/main">
+              <a:graphicData uri="http://schemas.openxmlformats.org/drawingml/2006/picture">
+                <pic:pic xmlns:pic="http://schemas.openxmlformats.org/drawingml/2006/picture">
+                  <pic:nvPicPr>
+                    <pic:cNvPr id="1" name=""/>
+                    <pic:cNvPicPr/>
+                  </pic:nvPicPr>
+                  <pic:blipFill>
+                    <a:blip r:embed="rId9"/>
+                    <a:stretch>
+                      <a:fillRect/>
+                    </a:stretch>
+                  </pic:blipFill>
+                  <pic:spPr>
+                    <a:xfrm>
+                      <a:off x="0" y="0"/>
+                      <a:ext cx="5760720" cy="3775075"/>
+                    </a:xfrm>
+                    <a:prstGeom prst="rect">
+                      <a:avLst/>
+                    </a:prstGeom>
+                  </pic:spPr>
+                </pic:pic>
+              </a:graphicData>
+            </a:graphic>
+          </wp:inline>
+        </w:drawing>
+      </w:r>
+    </w:p>
+    <w:p>
+      <w:r>
+        <w:t>Pour réaliser ces pages</w:t>
+      </w:r>
+      <w:r>
+        <w:t>,</w:t>
+      </w:r>
+      <w:r>
+        <w:t xml:space="preserve"> j’ai </w:t>
+      </w:r>
+      <w:r>
+        <w:t>commencé</w:t>
+      </w:r>
+      <w:r>
+        <w:t xml:space="preserve"> par le header avec le menu puis j’ai fait le </w:t>
       </w:r>
       <w:proofErr w:type="spellStart"/>
       <w:r>
@@ -4267,25 +4599,190 @@
       </w:r>
       <w:proofErr w:type="spellEnd"/>
       <w:r>
-        <w:t xml:space="preserve">. Ensuite j’ai </w:t>
+        <w:t>. Ensuite j’ai mis une image avec un texte explicatif de ce que représente l’API.</w:t>
+      </w:r>
+    </w:p>
+    <w:p/>
+    <w:p>
+      <w:r>
+        <w:t xml:space="preserve">Ensuite, j’ai </w:t>
       </w:r>
       <w:r>
-        <w:t>ajouté</w:t>
+        <w:t>réalisé</w:t>
       </w:r>
       <w:r>
-        <w:t xml:space="preserve"> le contenue de la page index. Puis j’ai </w:t>
+        <w:t xml:space="preserve"> la page requête :</w:t>
+      </w:r>
+    </w:p>
+    <w:p>
+      <w:r>
+        <w:drawing>
+          <wp:inline distT="0" distB="0" distL="0" distR="0" wp14:anchorId="4019B4FA" wp14:editId="568A53D7">
+            <wp:extent cx="5760720" cy="2771775"/>
+            <wp:effectExtent l="0" t="0" r="0" b="9525"/>
+            <wp:docPr id="36" name="Image 36"/>
+            <wp:cNvGraphicFramePr>
+              <a:graphicFrameLocks xmlns:a="http://schemas.openxmlformats.org/drawingml/2006/main" noChangeAspect="1"/>
+            </wp:cNvGraphicFramePr>
+            <a:graphic xmlns:a="http://schemas.openxmlformats.org/drawingml/2006/main">
+              <a:graphicData uri="http://schemas.openxmlformats.org/drawingml/2006/picture">
+                <pic:pic xmlns:pic="http://schemas.openxmlformats.org/drawingml/2006/picture">
+                  <pic:nvPicPr>
+                    <pic:cNvPr id="1" name=""/>
+                    <pic:cNvPicPr/>
+                  </pic:nvPicPr>
+                  <pic:blipFill>
+                    <a:blip r:embed="rId10"/>
+                    <a:stretch>
+                      <a:fillRect/>
+                    </a:stretch>
+                  </pic:blipFill>
+                  <pic:spPr>
+                    <a:xfrm>
+                      <a:off x="0" y="0"/>
+                      <a:ext cx="5760720" cy="2771775"/>
+                    </a:xfrm>
+                    <a:prstGeom prst="rect">
+                      <a:avLst/>
+                    </a:prstGeom>
+                  </pic:spPr>
+                </pic:pic>
+              </a:graphicData>
+            </a:graphic>
+          </wp:inline>
+        </w:drawing>
+      </w:r>
+    </w:p>
+    <w:p>
+      <w:r>
+        <w:t>Pour cette page, j’ai mis une entrée utilisateur pour savoir quel pays vous rechercher. Ensuite j’ai mis une carte qui donnera le descriptif du pays ainsi que son drapeau.</w:t>
+      </w:r>
+    </w:p>
+    <w:p/>
+    <w:p>
+      <w:r>
+        <w:lastRenderedPageBreak/>
+        <w:t xml:space="preserve">Puis </w:t>
       </w:r>
       <w:r>
-        <w:t>créé</w:t>
+        <w:t>la page individuelle</w:t>
       </w:r>
       <w:r>
-        <w:t xml:space="preserve"> les autres pages de requête et la page individuel. Puis j’ai </w:t>
+        <w:t> :</w:t>
+      </w:r>
+    </w:p>
+    <w:p>
+      <w:r>
+        <w:drawing>
+          <wp:inline distT="0" distB="0" distL="0" distR="0" wp14:anchorId="0E8EE093" wp14:editId="1E330C73">
+            <wp:extent cx="5760720" cy="2784475"/>
+            <wp:effectExtent l="0" t="0" r="0" b="0"/>
+            <wp:docPr id="37" name="Image 37"/>
+            <wp:cNvGraphicFramePr>
+              <a:graphicFrameLocks xmlns:a="http://schemas.openxmlformats.org/drawingml/2006/main" noChangeAspect="1"/>
+            </wp:cNvGraphicFramePr>
+            <a:graphic xmlns:a="http://schemas.openxmlformats.org/drawingml/2006/main">
+              <a:graphicData uri="http://schemas.openxmlformats.org/drawingml/2006/picture">
+                <pic:pic xmlns:pic="http://schemas.openxmlformats.org/drawingml/2006/picture">
+                  <pic:nvPicPr>
+                    <pic:cNvPr id="1" name=""/>
+                    <pic:cNvPicPr/>
+                  </pic:nvPicPr>
+                  <pic:blipFill>
+                    <a:blip r:embed="rId11"/>
+                    <a:stretch>
+                      <a:fillRect/>
+                    </a:stretch>
+                  </pic:blipFill>
+                  <pic:spPr>
+                    <a:xfrm>
+                      <a:off x="0" y="0"/>
+                      <a:ext cx="5760720" cy="2784475"/>
+                    </a:xfrm>
+                    <a:prstGeom prst="rect">
+                      <a:avLst/>
+                    </a:prstGeom>
+                  </pic:spPr>
+                </pic:pic>
+              </a:graphicData>
+            </a:graphic>
+          </wp:inline>
+        </w:drawing>
+      </w:r>
+    </w:p>
+    <w:p>
+      <w:r>
+        <w:t>Pour la page individuel</w:t>
       </w:r>
       <w:r>
-        <w:t>tenté</w:t>
+        <w:t>le,</w:t>
       </w:r>
       <w:r>
-        <w:t xml:space="preserve"> de lier l’API avec l’html via </w:t>
+        <w:t xml:space="preserve"> j’ai </w:t>
+      </w:r>
+      <w:r>
+        <w:t>re</w:t>
+      </w:r>
+      <w:r>
+        <w:t>mis une carte qui donnera le descriptif du pays ainsi que son drapeau.</w:t>
+      </w:r>
+    </w:p>
+    <w:p>
+      <w:r>
+        <w:t xml:space="preserve">Pour finir avec l’HTML, </w:t>
+      </w:r>
+      <w:r>
+        <w:t xml:space="preserve">j’ai </w:t>
+      </w:r>
+      <w:r>
+        <w:t>fini</w:t>
+      </w:r>
+      <w:r>
+        <w:t xml:space="preserve"> par faire </w:t>
+      </w:r>
+      <w:r>
+        <w:t>les pages responsives</w:t>
+      </w:r>
+      <w:r>
+        <w:t>.</w:t>
+      </w:r>
+    </w:p>
+    <w:p>
+      <w:r>
+        <w:t xml:space="preserve">J’ai ensuite tenté de liée l’API en javascript avec l’HTML sans succès. Puis j’ai tenté en </w:t>
+      </w:r>
+      <w:proofErr w:type="spellStart"/>
+      <w:r>
+        <w:t>golang</w:t>
+      </w:r>
+      <w:proofErr w:type="spellEnd"/>
+      <w:r>
+        <w:t xml:space="preserve"> en regardant plusieurs vidéos. </w:t>
+      </w:r>
+    </w:p>
+    <w:p/>
+    <w:p>
+      <w:pPr>
+        <w:pStyle w:val="Titre1"/>
+      </w:pPr>
+      <w:bookmarkStart w:id="2" w:name="_Toc130200587"/>
+      <w:r>
+        <w:t>Problème Rencontrer</w:t>
+      </w:r>
+      <w:bookmarkEnd w:id="2"/>
+    </w:p>
+    <w:p/>
+    <w:p>
+      <w:r>
+        <w:t xml:space="preserve">J’ai eu beaucoup de mal </w:t>
+      </w:r>
+      <w:proofErr w:type="gramStart"/>
+      <w:r>
+        <w:t>a</w:t>
+      </w:r>
+      <w:proofErr w:type="gramEnd"/>
+      <w:r>
+        <w:t xml:space="preserve"> trouver des vidéos pour les requête des API avec </w:t>
       </w:r>
       <w:proofErr w:type="spellStart"/>
       <w:r>
@@ -4844,6 +5341,23 @@
       <w:u w:val="single"/>
     </w:rPr>
   </w:style>
+  <w:style w:type="character" w:styleId="Mentionnonrsolue">
+    <w:name w:val="Unresolved Mention"/>
+    <w:basedOn w:val="Policepardfaut"/>
+    <w:uiPriority w:val="99"/>
+    <w:semiHidden/>
+    <w:unhideWhenUsed/>
+    <w:rsid w:val="00490C39"/>
+    <w:rPr>
+      <w:color w:val="605E5C"/>
+      <w:shd w:val="clear" w:color="auto" w:fill="E1DFDD"/>
+    </w:rPr>
+  </w:style>
+  <w:style w:type="character" w:customStyle="1" w:styleId="ui-provider">
+    <w:name w:val="ui-provider"/>
+    <w:basedOn w:val="Policepardfaut"/>
+    <w:rsid w:val="00F44067"/>
+  </w:style>
 </w:styles>
 </file>
 

</xml_diff>